<commit_message>
add negative analysis of text
</commit_message>
<xml_diff>
--- a/src/main/resources/texts.docx
+++ b/src/main/resources/texts.docx
@@ -568,6 +568,11 @@
       </w:r>
     </w:p>
     <w:p>
+      <w:pPr>
+        <w:rPr>
+          <w:lang w:val="ru-RU"/>
+        </w:rPr>
+      </w:pPr>
       <w:r>
         <w:rPr>
           <w:b/>
@@ -581,6 +586,12 @@
         <w:lastRenderedPageBreak/>
         <w:t>гідно і скромно. Люди переймаються повагою до мене. Я можу вселити людям все, що хочу. Я можу викликати їх потенціал і направити його туди, куди треба мені. Я можу впевнено і переконано сказати: "Треба робити так, як я кажу!".</w:t>
       </w:r>
+      <w:r>
+        <w:rPr>
+          <w:lang w:val="ru-RU"/>
+        </w:rPr>
+        <w:t xml:space="preserve"> </w:t>
+      </w:r>
     </w:p>
     <w:p>
       <w:r>
@@ -600,7 +611,15 @@
     </w:p>
     <w:p>
       <w:r>
-        <w:t xml:space="preserve">      І ще. Часто ми розмірковуємо так: "Все це, звичайно, добре. Ну ладно, спробую з понеділка почати готуватися до підготовки написання чогось схожого на такий текст". Ми, намагаючись обдурити самих себе, втішаємося надіями, що наше життя починається з понеділка останній раз, тому що саме зараз у нас немає часу. Слова: "у мене немає часу" насправді означають: "у мене є справи важливіші", тому що кількість поточного часу у кожного з нас абсолютно однаково - рівно 24 години на добу. І ми самі вирішуємо, як ним розпорядитися. Якщо цей "останній понеділок" супроводжує нас усе життя і в інших справах, то це дуже схоже на помилку в одному з важливих життєвих принципів. А принципові помилки - вірні друзі </w:t>
+        <w:t xml:space="preserve">      І ще. Часто ми розмірковуємо так: "Все це, звичайно, </w:t>
+      </w:r>
+      <w:bookmarkStart w:id="0" w:name="_GoBack"/>
+      <w:r>
+        <w:t>добре</w:t>
+      </w:r>
+      <w:bookmarkEnd w:id="0"/>
+      <w:r>
+        <w:t xml:space="preserve">. Ну ладно, спробую з понеділка почати готуватися до підготовки написання чогось схожого на такий текст". Ми, намагаючись обдурити самих себе, втішаємося надіями, що наше життя починається з понеділка останній раз, тому що саме зараз у нас немає часу. Слова: "у мене немає часу" насправді означають: "у мене є справи важливіші", тому що кількість поточного часу у кожного з нас абсолютно однаково - рівно 24 години на добу. І ми самі вирішуємо, як ним розпорядитися. Якщо цей "останній понеділок" супроводжує нас усе життя і в інших справах, то це дуже схоже на помилку в одному з важливих життєвих принципів. А принципові помилки - вірні друзі </w:t>
       </w:r>
       <w:proofErr w:type="spellStart"/>
       <w:r>
@@ -839,15 +858,7 @@
     </w:p>
     <w:p>
       <w:r>
-        <w:t>Тематика і зміст аналізованих програм представляються психологічно небезпечними і в тому відношенні, що в контексті великого потоку бойовиків і трилерів в телеефірі вони виявляються мимовільною "додаткової серією по вихованню жертв". Констатуючий і описовий характер передач, що не включає інформацію щодо запобігання або уникнення насильства і не</w:t>
-      </w:r>
-      <w:bookmarkStart w:id="0" w:name="_GoBack"/>
-      <w:r>
-        <w:t>щас</w:t>
-      </w:r>
-      <w:bookmarkEnd w:id="0"/>
-      <w:r>
-        <w:t>них випадків, створює передумови для формування песимістичного настрою і пасивної поведінки у глядачів. Найбільшої шкоди це може принести тим, у кого подібний настрій і поведінку були сформовані раніше і закріплені особистим досвідом.</w:t>
+        <w:t>Тематика і зміст аналізованих програм представляються психологічно небезпечними і в тому відношенні, що в контексті великого потоку бойовиків і трилерів в телеефірі вони виявляються мимовільною "додаткової серією по вихованню жертв". Констатуючий і описовий характер передач, що не включає інформацію щодо запобігання або уникнення насильства і нещасних випадків, створює передумови для формування песимістичного настрою і пасивної поведінки у глядачів. Найбільшої шкоди це може принести тим, у кого подібний настрій і поведінку були сформовані раніше і закріплені особистим досвідом.</w:t>
       </w:r>
     </w:p>
     <w:p>
@@ -1343,13 +1354,7 @@
         <w:t>12</w:t>
       </w:r>
       <w:r>
-        <w:t xml:space="preserve">. </w:t>
-      </w:r>
-      <w:r>
-        <w:t>Як дізнатися, що Ви дійсно потребуєте допомоги психотерапевта? Кожен у своєму житті обов'язково відчуває напруженість, невдачі, печалі і стреси. Психотерапія зовсім не служить тому, щоб зробити життя людини безтурботним. Якщо у Вас немає можливості влаштуватися на ту роботу, яку б хотілося психотерапія тут ні при чому. Але якщо Ви постійно відчуваєте страх, що не зможете пройти співбесіду перед прийомом на роботу, або конфлікти в колективі стали для Вас звичайною справо</w:t>
-      </w:r>
-      <w:r>
-        <w:t>ю, фахівець може Вам допомогти.</w:t>
+        <w:t>. Як дізнатися, що Ви дійсно потребуєте допомоги психотерапевта? Кожен у своєму житті обов'язково відчуває напруженість, невдачі, печалі і стреси. Психотерапія зовсім не служить тому, щоб зробити життя людини безтурботним. Якщо у Вас немає можливості влаштуватися на ту роботу, яку б хотілося психотерапія тут ні при чому. Але якщо Ви постійно відчуваєте страх, що не зможете пройти співбесіду перед прийомом на роботу, або конфлікти в колективі стали для Вас звичайною справою, фахівець може Вам допомогти.</w:t>
       </w:r>
     </w:p>
     <w:p>
@@ -1361,34 +1366,22 @@
     <w:p>
       <w:r>
         <w:lastRenderedPageBreak/>
-        <w:t xml:space="preserve">Основою справжньої психотерапії є переконаність в тому, що кожна особистість має вроджену здатність до зростання, самопізнання і вибору. Зростання або саморозкриття це природна умова життя і синонім психологічного благополуччя. Якщо цей процес зростання виявляється блокованим або здійснюється в умовах придушення, людина відчуває </w:t>
-      </w:r>
-      <w:r>
-        <w:t>внутрішнє відчуття дисгармонії.</w:t>
-      </w:r>
-    </w:p>
-    <w:p>
-      <w:r>
-        <w:t>У психотерапії досліджуються причини, за якими це відбувається, і як люди можуть самі ставити перепони особистісного росту. Розкриваючи чинники, що заважають зростанню, психотерапія може допомогти людям позбутися від тих обмежувальних установок, які вони самі поклали на себе. Моральне значення психотерапії в тому, що вона допомагає людям прийняти на себе відповідальність за свою самореалізацію, до якої вони покликані хоча б по факту своєї п</w:t>
-      </w:r>
-      <w:r>
-        <w:t>риналежності до людського роду.</w:t>
-      </w:r>
-    </w:p>
-    <w:p>
-      <w:r>
-        <w:t>Не можна розглядати психотерапію як пасивну присутність, в той час як фахівець буде Вас "лікувати" або "вчити". Швидше це спільна робота, де психотерапевт є каталізатором і провідником в Ваш внутрішній світ, де Ви отримаєте можливість досліджувати власні перешкоди до зростання над собою. Він допоможе Вам краще контролювати себе, реалістичніше оцінити Ваші можливості. Психотерапевт не повинен робити щось за Вас. Коли Ви наважуєтеся перекласти відповідальність з себе на фахів</w:t>
-      </w:r>
-      <w:r>
-        <w:t>ця це не справжня психотерапія.</w:t>
-      </w:r>
-    </w:p>
-    <w:p>
-      <w:r>
-        <w:t>Варто взяти до уваги і те, що психотерапія не може змінити Вас повністю. Деяким фахівцям вдається тимчасово полегшити симптоми - пригніченість, боязкість або сексуальні проблеми - але іноді це тільки перепочинок, можливість "ухилитися" від того, що дійсно заважає Вам у Вашому особистісному зростанні. Іноді прибираючи труднощі, ми тільки маскуючи їх або віддаляємо їх справжнє рішення. Справжньою метою є відновлення Вашої можливості справ</w:t>
-      </w:r>
-      <w:r>
-        <w:t>лятися з проблемами самостійно.</w:t>
+        <w:t>Основою справжньої психотерапії є переконаність в тому, що кожна особистість має вроджену здатність до зростання, самопізнання і вибору. Зростання або саморозкриття це природна умова життя і синонім психологічного благополуччя. Якщо цей процес зростання виявляється блокованим або здійснюється в умовах придушення, людина відчуває внутрішнє відчуття дисгармонії.</w:t>
+      </w:r>
+    </w:p>
+    <w:p>
+      <w:r>
+        <w:t>У психотерапії досліджуються причини, за якими це відбувається, і як люди можуть самі ставити перепони особистісного росту. Розкриваючи чинники, що заважають зростанню, психотерапія може допомогти людям позбутися від тих обмежувальних установок, які вони самі поклали на себе. Моральне значення психотерапії в тому, що вона допомагає людям прийняти на себе відповідальність за свою самореалізацію, до якої вони покликані хоча б по факту своєї приналежності до людського роду.</w:t>
+      </w:r>
+    </w:p>
+    <w:p>
+      <w:r>
+        <w:t>Не можна розглядати психотерапію як пасивну присутність, в той час як фахівець буде Вас "лікувати" або "вчити". Швидше це спільна робота, де психотерапевт є каталізатором і провідником в Ваш внутрішній світ, де Ви отримаєте можливість досліджувати власні перешкоди до зростання над собою. Він допоможе Вам краще контролювати себе, реалістичніше оцінити Ваші можливості. Психотерапевт не повинен робити щось за Вас. Коли Ви наважуєтеся перекласти відповідальність з себе на фахівця це не справжня психотерапія.</w:t>
+      </w:r>
+    </w:p>
+    <w:p>
+      <w:r>
+        <w:t>Варто взяти до уваги і те, що психотерапія не може змінити Вас повністю. Деяким фахівцям вдається тимчасово полегшити симптоми - пригніченість, боязкість або сексуальні проблеми - але іноді це тільки перепочинок, можливість "ухилитися" від того, що дійсно заважає Вам у Вашому особистісному зростанні. Іноді прибираючи труднощі, ми тільки маскуючи їх або віддаляємо їх справжнє рішення. Справжньою метою є відновлення Вашої можливості справлятися з проблемами самостійно.</w:t>
       </w:r>
     </w:p>
     <w:p>
@@ -1398,18 +1391,12 @@
     </w:p>
     <w:p>
       <w:r>
-        <w:t>Вирішити питання в принципі - звертатися за психотерапевтичної допомогою чи ні, і в яких формах вона може бути надана Вам - все залежить від Ваших цілей і очікувань. Шанси на успіх терапії значно зростають, якщо Ви відчуваєте, що саме цей підхід і саме цей фахівець найбільше відповідає Вашим запитам і тієї ситуації, в якій Ви опинилися. Ви завжди вправі висловити, що ви хочете, але у Вас існує обов'язок перед самим собою не вимагати або не брати того, що загрожує Вашої цілісності. Не всі, що допо</w:t>
-      </w:r>
-      <w:r>
-        <w:t>магає Вам, є найкращим для Вас.</w:t>
-      </w:r>
-    </w:p>
-    <w:p>
-      <w:r>
-        <w:t xml:space="preserve">Наприклад, приймаючи транквілізатори, Ви зменшуєте тривогу, але збільшуєте для себе ризик звикання. Дозволивши психотерапевта прийняти рішення за Вас, Ви пом'якшує свою готовність відповідати за наслідки, але відвикати діяти самостійно. Тому, звертаючись за допомогою, завжди намагайтеся мати перед </w:t>
-      </w:r>
-      <w:r>
-        <w:t>собою Вашу кінцеву мету.</w:t>
+        <w:t>Вирішити питання в принципі - звертатися за психотерапевтичної допомогою чи ні, і в яких формах вона може бути надана Вам - все залежить від Ваших цілей і очікувань. Шанси на успіх терапії значно зростають, якщо Ви відчуваєте, що саме цей підхід і саме цей фахівець найбільше відповідає Вашим запитам і тієї ситуації, в якій Ви опинилися. Ви завжди вправі висловити, що ви хочете, але у Вас існує обов'язок перед самим собою не вимагати або не брати того, що загрожує Вашої цілісності. Не всі, що допомагає Вам, є найкращим для Вас.</w:t>
+      </w:r>
+    </w:p>
+    <w:p>
+      <w:r>
+        <w:t>Наприклад, приймаючи транквілізатори, Ви зменшуєте тривогу, але збільшуєте для себе ризик звикання. Дозволивши психотерапевта прийняти рішення за Вас, Ви пом'якшує свою готовність відповідати за наслідки, але відвикати діяти самостійно. Тому, звертаючись за допомогою, завжди намагайтеся мати перед собою Вашу кінцеву мету.</w:t>
       </w:r>
     </w:p>
     <w:p>
@@ -1422,18 +1409,12 @@
       </w:r>
       <w:proofErr w:type="spellEnd"/>
       <w:r>
-        <w:t>, здавалося б, забуті події Вашого життя, Вам доведеться працювати, навіть якщо здається, що ви застрягли і немає ознак поліпшення, Вам належить витерпіти труднощі, починаючи жити по-</w:t>
-      </w:r>
-      <w:r>
-        <w:t>новому.</w:t>
-      </w:r>
-    </w:p>
-    <w:p>
-      <w:r>
-        <w:t>Психотерапія вимагає часу, зусиль і сміливості. Цей "вимагає" аспект психотерапії може здатися Вам важким, особливо якщо Ви починаєте, перебуваючи в стані сильного розладу. Коли Ви відчуваєте пригніченість або тривогу, Вам хочеться негайного поліпшення. Вам хочеться, щоб в цьому стані хтось подбав про Вас. У цьому випадку психотерапевт може не встояти перед спокусою - підтримати Вас морально, радою або таблетками і Ви підете щасливими додому. Можливо, турбота такого роду є те, що Вам по</w:t>
-      </w:r>
-      <w:r>
-        <w:t>трібно, але це не психотерапія.</w:t>
+        <w:t>, здавалося б, забуті події Вашого життя, Вам доведеться працювати, навіть якщо здається, що ви застрягли і немає ознак поліпшення, Вам належить витерпіти труднощі, починаючи жити по-новому.</w:t>
+      </w:r>
+    </w:p>
+    <w:p>
+      <w:r>
+        <w:t>Психотерапія вимагає часу, зусиль і сміливості. Цей "вимагає" аспект психотерапії може здатися Вам важким, особливо якщо Ви починаєте, перебуваючи в стані сильного розладу. Коли Ви відчуваєте пригніченість або тривогу, Вам хочеться негайного поліпшення. Вам хочеться, щоб в цьому стані хтось подбав про Вас. У цьому випадку психотерапевт може не встояти перед спокусою - підтримати Вас морально, радою або таблетками і Ви підете щасливими додому. Можливо, турбота такого роду є те, що Вам потрібно, але це не психотерапія.</w:t>
       </w:r>
     </w:p>
     <w:p>
@@ -1450,34 +1431,22 @@
       </w:r>
       <w:r>
         <w:lastRenderedPageBreak/>
-        <w:t>допоможе Вам гідно зустріти їх. Неможливо зробити так, щоб грубіяни і недоброзичливці зникли з вашого шляху. Несправедливостей і несподіваних розчарувань в майбутньому вам уникнути не вдасться. Однак чим більше підготовленим, мудрим, гнучким і вільним Ви станете, тим багатшою і цікавою стане Ваше життя. Пройдений психотерапевтичний курс з'явиться основою Вашого щастя, розширивши горизонти Вашого сприйняття реальності і відкривши Вам шлях до вільної</w:t>
-      </w:r>
-      <w:r>
-        <w:t xml:space="preserve"> можливості вибору свого шляху.</w:t>
-      </w:r>
-    </w:p>
-    <w:p>
-      <w:r>
-        <w:t>Кому з нас</w:t>
-      </w:r>
-      <w:r>
-        <w:t xml:space="preserve"> є сенс піти до психотерапевта?</w:t>
-      </w:r>
-    </w:p>
-    <w:p>
-      <w:r>
-        <w:t>Люди замислюються про можливість вдатися до психотерапії з багатьох причин. Більшість звертається в ситуації серйозного страждання і потребує допомоги для звичайного повсякденного існування. Інші не відчуває настільки вираженого страждання, але вони хочуть більше досягти успіху в житті. Деякі приходять тому, що хочуть розібратися в собі, а третім просто цікаво дізна</w:t>
-      </w:r>
-      <w:r>
-        <w:t>тися про психотерапії побільше.</w:t>
-      </w:r>
-    </w:p>
-    <w:p>
-      <w:r>
-        <w:t>Іноді люди звертаються до психотерапевта не тому, що їм потрібне лікування, вони хочуть просто переконатися, що вони "нормальні", а то і поступаючись тиску з боку подружжя або батьків. Перш ніж вирішити звернутися до психотерапевта, зрозумійте свої причини. Чим більш серйозним виявиться Ваше бажання пройти курс, тим більш корисним він виявиться для Вас. Ті, хто звертається до фахівця, тільки поступившись натиску інших, по-справжньому не готові приступити до самопізнання, не зможуть бути відкрит</w:t>
-      </w:r>
-      <w:r>
-        <w:t xml:space="preserve">ими і не </w:t>
+        <w:t>допоможе Вам гідно зустріти їх. Неможливо зробити так, щоб грубіяни і недоброзичливці зникли з вашого шляху. Несправедливостей і несподіваних розчарувань в майбутньому вам уникнути не вдасться. Однак чим більше підготовленим, мудрим, гнучким і вільним Ви станете, тим багатшою і цікавою стане Ваше життя. Пройдений психотерапевтичний курс з'явиться основою Вашого щастя, розширивши горизонти Вашого сприйняття реальності і відкривши Вам шлях до вільної можливості вибору свого шляху.</w:t>
+      </w:r>
+    </w:p>
+    <w:p>
+      <w:r>
+        <w:t>Кому з нас є сенс піти до психотерапевта?</w:t>
+      </w:r>
+    </w:p>
+    <w:p>
+      <w:r>
+        <w:t>Люди замислюються про можливість вдатися до психотерапії з багатьох причин. Більшість звертається в ситуації серйозного страждання і потребує допомоги для звичайного повсякденного існування. Інші не відчуває настільки вираженого страждання, але вони хочуть більше досягти успіху в житті. Деякі приходять тому, що хочуть розібратися в собі, а третім просто цікаво дізнатися про психотерапії побільше.</w:t>
+      </w:r>
+    </w:p>
+    <w:p>
+      <w:r>
+        <w:t xml:space="preserve">Іноді люди звертаються до психотерапевта не тому, що їм потрібне лікування, вони хочуть просто переконатися, що вони "нормальні", а то і поступаючись тиску з боку подружжя або батьків. Перш ніж вирішити звернутися до психотерапевта, зрозумійте свої причини. Чим більш серйозним виявиться Ваше бажання пройти курс, тим більш корисним він виявиться для Вас. Ті, хто звертається до фахівця, тільки поступившись натиску інших, по-справжньому не готові приступити до самопізнання, не зможуть бути відкритими і не </w:t>
       </w:r>
       <w:proofErr w:type="spellStart"/>
       <w:r>
@@ -1490,26 +1459,17 @@
     </w:p>
     <w:p>
       <w:r>
-        <w:t>Перш за все, слід усвідомити, що ваше погане емоційне самопочуття є позитивна ознака. Люди, які дозволяють собі відчувати почуття, замість того, щоб блокувати або пригнічувати їх, зробили перший крок у напрямку до психотерапії. Чим більше Ви усвідомлюєте своє страждання, чим виразніше для Вас неможливість залишатися в своєму нинішньому положенні, тим сильніше буде Ваше баж</w:t>
-      </w:r>
-      <w:r>
-        <w:t>ання щось змінити у своїй долі.</w:t>
-      </w:r>
-    </w:p>
-    <w:p>
-      <w:r>
-        <w:t>Іноді про психотерапевтів говорять, що ідеальним клієнтом для них є той, хто найменше потребує психотерапії. Такий ідеальний тип позначається як "МІППОС" - молодий, інтелігентний, привабливий, успішний, відкритий, балакучий. Такого роду твердження, іноді виходить від самих психотерапевтів, є лише спробою виправдання їх невисокої кваліфікації розпізнавання глибинних душевних проблем або небажання працювати з тими, хто не належить до багатих чи інтелектуальним елітарним типам. Проте, в значній, якщо не вирішальною мірою, успіх психо</w:t>
-      </w:r>
-      <w:r>
-        <w:t>терапії залежить від Вас самих.</w:t>
-      </w:r>
-    </w:p>
-    <w:p>
-      <w:r>
-        <w:t>Психотерапевт здатний надати допомогу тільки тому, хто хоче цієї допомоги. Психотерапія здатна допомогти всім, хто готовий докласти зусиль для того, щоб досягти значн</w:t>
-      </w:r>
-      <w:r>
-        <w:t>их результатів щодо зміни себе.</w:t>
+        <w:t>Перш за все, слід усвідомити, що ваше погане емоційне самопочуття є позитивна ознака. Люди, які дозволяють собі відчувати почуття, замість того, щоб блокувати або пригнічувати їх, зробили перший крок у напрямку до психотерапії. Чим більше Ви усвідомлюєте своє страждання, чим виразніше для Вас неможливість залишатися в своєму нинішньому положенні, тим сильніше буде Ваше бажання щось змінити у своїй долі.</w:t>
+      </w:r>
+    </w:p>
+    <w:p>
+      <w:r>
+        <w:t>Іноді про психотерапевтів говорять, що ідеальним клієнтом для них є той, хто найменше потребує психотерапії. Такий ідеальний тип позначається як "МІППОС" - молодий, інтелігентний, привабливий, успішний, відкритий, балакучий. Такого роду твердження, іноді виходить від самих психотерапевтів, є лише спробою виправдання їх невисокої кваліфікації розпізнавання глибинних душевних проблем або небажання працювати з тими, хто не належить до багатих чи інтелектуальним елітарним типам. Проте, в значній, якщо не вирішальною мірою, успіх психотерапії залежить від Вас самих.</w:t>
+      </w:r>
+    </w:p>
+    <w:p>
+      <w:r>
+        <w:t>Психотерапевт здатний надати допомогу тільки тому, хто хоче цієї допомоги. Психотерапія здатна допомогти всім, хто готовий докласти зусиль для того, щоб досягти значних результатів щодо зміни себе.</w:t>
       </w:r>
     </w:p>
     <w:p>
@@ -1527,18 +1487,12 @@
       </w:r>
       <w:proofErr w:type="spellEnd"/>
       <w:r>
-        <w:t>, зробити зусилля. Почати - значить виділити час, почати планувати нову діяльність, піддатися незнайомим переживанням, і, що важливо,</w:t>
-      </w:r>
-      <w:r>
-        <w:t xml:space="preserve"> зважитися на фінансові жертви.</w:t>
-      </w:r>
-    </w:p>
-    <w:p>
-      <w:r>
-        <w:t>Якщо Вас почнуть долати сумніви, може виникнути спокуса відкласти психотерапію до того, коли стан стане зовсім вже нестерпним. Але забарився, ви втрачаєте перевага, тоді Ви втратите свободу вибору, у Вас не буде можливості озирнутися в пошуках найбільш відповідного варіанту, Ви ризикуєте потрапити до першого ж, хто попадеться на вашому шляху, в прагненні негайно полегшити свій стан. Чим більше Ви зволікайте у своїй зневірі, тим більше послаблюються Ваші здібності працювати в процесі психотерапії. Наростаючі проблеми стають занадто важ</w:t>
-      </w:r>
-      <w:r>
-        <w:t>кими для того, щоб їх вирішити.</w:t>
+        <w:t>, зробити зусилля. Почати - значить виділити час, почати планувати нову діяльність, піддатися незнайомим переживанням, і, що важливо, зважитися на фінансові жертви.</w:t>
+      </w:r>
+    </w:p>
+    <w:p>
+      <w:r>
+        <w:t>Якщо Вас почнуть долати сумніви, може виникнути спокуса відкласти психотерапію до того, коли стан стане зовсім вже нестерпним. Але забарився, ви втрачаєте перевага, тоді Ви втратите свободу вибору, у Вас не буде можливості озирнутися в пошуках найбільш відповідного варіанту, Ви ризикуєте потрапити до першого ж, хто попадеться на вашому шляху, в прагненні негайно полегшити свій стан. Чим більше Ви зволікайте у своїй зневірі, тим більше послаблюються Ваші здібності працювати в процесі психотерапії. Наростаючі проблеми стають занадто важкими для того, щоб їх вирішити.</w:t>
       </w:r>
     </w:p>
     <w:p>
@@ -1547,10 +1501,7 @@
       </w:r>
       <w:r>
         <w:lastRenderedPageBreak/>
-        <w:t>невідповідні для Вас. Коли Вам відомо, що фахівці, які можуть Вам допомогти, доступні для Вас, страх перед вибором стає значно менше. Чи не бійтеся, коли зустрічаєтеся з психотерапевтами. Пам'ятайте, що хоча він є професіоналом, а Ви клієнтом, але Ви саме той, хто купує його послуги. У Вас є не тільки право запитувати про все, але і обов'язок перед с</w:t>
-      </w:r>
-      <w:r>
-        <w:t>обою отримати те, що ви хочете.</w:t>
+        <w:t>невідповідні для Вас. Коли Вам відомо, що фахівці, які можуть Вам допомогти, доступні для Вас, страх перед вибором стає значно менше. Чи не бійтеся, коли зустрічаєтеся з психотерапевтами. Пам'ятайте, що хоча він є професіоналом, а Ви клієнтом, але Ви саме той, хто купує його послуги. У Вас є не тільки право запитувати про все, але і обов'язок перед собою отримати те, що ви хочете.</w:t>
       </w:r>
     </w:p>
     <w:p>

</xml_diff>